<commit_message>
Added 'Beschreibung des Unternehmens'
</commit_message>
<xml_diff>
--- a/Lastenheft/Umfeld des Kunden/L_Umfeld des Kunden.docx
+++ b/Lastenheft/Umfeld des Kunden/L_Umfeld des Kunden.docx
@@ -18,22 +18,6 @@
       <w:pPr>
         <w:pStyle w:val="TextA"/>
       </w:pPr>
-    </w:p>
-    <w:p>
-      <w:pPr>
-        <w:pStyle w:val="TextA"/>
-        <w:rPr>
-          <w:b/>
-          <w:bCs/>
-        </w:rPr>
-      </w:pPr>
-      <w:r>
-        <w:rPr>
-          <w:b/>
-          <w:bCs/>
-        </w:rPr>
-        <w:t>1.1. Allgemeine Daten</w:t>
-      </w:r>
     </w:p>
     <w:p>
       <w:pPr>
@@ -114,7 +98,7 @@
           </w:tcPr>
           <w:p>
             <w:r>
-              <w:t>Staat</w:t>
+              <w:t>Bundesrepublik Deutschland</w:t>
             </w:r>
           </w:p>
         </w:tc>
@@ -168,7 +152,7 @@
           </w:tcPr>
           <w:p>
             <w:r>
-              <w:t>****schwer zu beantworten :D ****</w:t>
+              <w:t>Berliner Platz 2, 53111 Bonn</w:t>
             </w:r>
           </w:p>
         </w:tc>
@@ -199,13 +183,7 @@
               <w:pStyle w:val="Tabellenstil1"/>
             </w:pPr>
             <w:r>
-              <w:t>Ansprechpartner und Funkt</w:t>
-            </w:r>
-            <w:r>
-              <w:t>i</w:t>
-            </w:r>
-            <w:r>
-              <w:t>on</w:t>
+              <w:t>Ansprechpartner</w:t>
             </w:r>
           </w:p>
         </w:tc>
@@ -228,67 +206,7 @@
           </w:tcPr>
           <w:p>
             <w:r>
-              <w:t>****schwer zu beantworten :D ****</w:t>
-            </w:r>
-          </w:p>
-        </w:tc>
-      </w:tr>
-      <w:tr>
-        <w:trPr>
-          <w:trHeight w:val="489"/>
-        </w:trPr>
-        <w:tc>
-          <w:tcPr>
-            <w:tcW w:w="2827" w:type="dxa"/>
-            <w:tcBorders>
-              <w:top w:val="single" w:sz="2" w:space="0" w:color="000000"/>
-              <w:left w:val="single" w:sz="2" w:space="0" w:color="000000"/>
-              <w:bottom w:val="single" w:sz="2" w:space="0" w:color="000000"/>
-              <w:right w:val="single" w:sz="4" w:space="0" w:color="000000"/>
-            </w:tcBorders>
-            <w:shd w:val="clear" w:color="auto" w:fill="E2E4E3"/>
-            <w:tcMar>
-              <w:top w:w="80" w:type="dxa"/>
-              <w:left w:w="80" w:type="dxa"/>
-              <w:bottom w:w="80" w:type="dxa"/>
-              <w:right w:w="80" w:type="dxa"/>
-            </w:tcMar>
-          </w:tcPr>
-          <w:p>
-            <w:pPr>
-              <w:pStyle w:val="Tabellenstil1"/>
-            </w:pPr>
-            <w:r>
-              <w:t>Zweigste</w:t>
-            </w:r>
-            <w:r>
-              <w:t>l</w:t>
-            </w:r>
-            <w:r>
-              <w:t>len/Tochterunternehmen</w:t>
-            </w:r>
-          </w:p>
-        </w:tc>
-        <w:tc>
-          <w:tcPr>
-            <w:tcW w:w="6805" w:type="dxa"/>
-            <w:tcBorders>
-              <w:top w:val="single" w:sz="2" w:space="0" w:color="000000"/>
-              <w:left w:val="single" w:sz="4" w:space="0" w:color="000000"/>
-              <w:bottom w:val="single" w:sz="2" w:space="0" w:color="000000"/>
-              <w:right w:val="single" w:sz="2" w:space="0" w:color="000000"/>
-            </w:tcBorders>
-            <w:shd w:val="clear" w:color="auto" w:fill="FEFEFE"/>
-            <w:tcMar>
-              <w:top w:w="80" w:type="dxa"/>
-              <w:left w:w="80" w:type="dxa"/>
-              <w:bottom w:w="80" w:type="dxa"/>
-              <w:right w:w="80" w:type="dxa"/>
-            </w:tcMar>
-          </w:tcPr>
-          <w:p>
-            <w:r>
-              <w:t>****schwer zu beantworten :D ****</w:t>
+              <w:t>Evangelos Nikolaropoulus</w:t>
             </w:r>
           </w:p>
         </w:tc>
@@ -342,7 +260,7 @@
           </w:tcPr>
           <w:p>
             <w:r>
-              <w:t>****schwer zu beantworten :D ****</w:t>
+              <w:t>030 18 272 2720</w:t>
             </w:r>
           </w:p>
         </w:tc>
@@ -404,7 +322,7 @@
               <w:rPr>
                 <w:lang w:val="de-DE"/>
               </w:rPr>
-              <w:t>****schwer zu beantworten :D ****</w:t>
+              <w:t>0049(711)1234567</w:t>
             </w:r>
           </w:p>
         </w:tc>
@@ -457,8 +375,16 @@
             </w:tcMar>
           </w:tcPr>
           <w:p>
+            <w:pPr>
+              <w:rPr>
+                <w:lang w:val="de-DE"/>
+              </w:rPr>
+            </w:pPr>
             <w:r>
-              <w:t>****schwer zu beantworten :D ****</w:t>
+              <w:rPr>
+                <w:lang w:val="de-DE"/>
+              </w:rPr>
+              <w:t>evangelos.nikolaropoulos@hs-offenburg.de</w:t>
             </w:r>
           </w:p>
         </w:tc>
@@ -514,8 +440,16 @@
             </w:tcMar>
           </w:tcPr>
           <w:p>
+            <w:pPr>
+              <w:rPr>
+                <w:lang w:val="de-DE"/>
+              </w:rPr>
+            </w:pPr>
             <w:r>
-              <w:t>****schwer zu beantworten :D ****</w:t>
+              <w:rPr>
+                <w:lang w:val="de-DE"/>
+              </w:rPr>
+              <w:t>www.bundesregierung.de</w:t>
             </w:r>
           </w:p>
         </w:tc>
@@ -524,8 +458,6 @@
     <w:p>
       <w:pPr>
         <w:pStyle w:val="TextA"/>
-        <w:widowControl w:val="0"/>
-        <w:ind w:left="216" w:hanging="216"/>
         <w:rPr>
           <w:b/>
           <w:bCs/>
@@ -535,8 +467,6 @@
     <w:p>
       <w:pPr>
         <w:pStyle w:val="TextA"/>
-        <w:widowControl w:val="0"/>
-        <w:ind w:left="108" w:hanging="108"/>
         <w:rPr>
           <w:b/>
           <w:bCs/>
@@ -560,416 +490,8 @@
           <w:bCs/>
         </w:rPr>
       </w:pPr>
-    </w:p>
-    <w:p>
-      <w:pPr>
-        <w:pStyle w:val="TextA"/>
-        <w:rPr>
-          <w:b/>
-          <w:bCs/>
-        </w:rPr>
-      </w:pPr>
-      <w:r>
-        <w:rPr>
-          <w:b/>
-          <w:bCs/>
-        </w:rPr>
-        <w:t>1.2. Unternehmensbeschreibung</w:t>
-      </w:r>
-    </w:p>
-    <w:p>
-      <w:pPr>
-        <w:pStyle w:val="TextA"/>
-        <w:rPr>
-          <w:b/>
-          <w:bCs/>
-        </w:rPr>
-      </w:pPr>
-    </w:p>
-    <w:tbl>
-      <w:tblPr>
-        <w:tblStyle w:val="TableNormal"/>
-        <w:tblW w:w="9632" w:type="dxa"/>
-        <w:tblInd w:w="324" w:type="dxa"/>
-        <w:tblBorders>
-          <w:top w:val="single" w:sz="8" w:space="0" w:color="FFFFFF"/>
-          <w:left w:val="single" w:sz="8" w:space="0" w:color="FFFFFF"/>
-          <w:bottom w:val="single" w:sz="8" w:space="0" w:color="FFFFFF"/>
-          <w:right w:val="single" w:sz="8" w:space="0" w:color="FFFFFF"/>
-          <w:insideH w:val="single" w:sz="8" w:space="0" w:color="FFFFFF"/>
-          <w:insideV w:val="single" w:sz="8" w:space="0" w:color="FFFFFF"/>
-        </w:tblBorders>
-        <w:shd w:val="clear" w:color="auto" w:fill="CADFFF"/>
-        <w:tblLayout w:type="fixed"/>
-        <w:tblLook w:val="04A0" w:firstRow="1" w:lastRow="0" w:firstColumn="1" w:lastColumn="0" w:noHBand="0" w:noVBand="1"/>
-      </w:tblPr>
-      <w:tblGrid>
-        <w:gridCol w:w="2827"/>
-        <w:gridCol w:w="6805"/>
-      </w:tblGrid>
-      <w:tr>
-        <w:trPr>
-          <w:trHeight w:val="300"/>
-        </w:trPr>
-        <w:tc>
-          <w:tcPr>
-            <w:tcW w:w="2827" w:type="dxa"/>
-            <w:tcBorders>
-              <w:top w:val="single" w:sz="2" w:space="0" w:color="000000"/>
-              <w:left w:val="single" w:sz="2" w:space="0" w:color="000000"/>
-              <w:bottom w:val="single" w:sz="2" w:space="0" w:color="000000"/>
-              <w:right w:val="single" w:sz="4" w:space="0" w:color="000000"/>
-            </w:tcBorders>
-            <w:shd w:val="clear" w:color="auto" w:fill="E2E4E3"/>
-            <w:tcMar>
-              <w:top w:w="80" w:type="dxa"/>
-              <w:left w:w="80" w:type="dxa"/>
-              <w:bottom w:w="80" w:type="dxa"/>
-              <w:right w:w="80" w:type="dxa"/>
-            </w:tcMar>
-          </w:tcPr>
-          <w:p>
-            <w:pPr>
-              <w:pStyle w:val="Tabellenstil1"/>
-            </w:pPr>
-            <w:r>
-              <w:t>Unternehmensgröße</w:t>
-            </w:r>
-          </w:p>
-        </w:tc>
-        <w:tc>
-          <w:tcPr>
-            <w:tcW w:w="6805" w:type="dxa"/>
-            <w:tcBorders>
-              <w:top w:val="single" w:sz="2" w:space="0" w:color="000000"/>
-              <w:left w:val="single" w:sz="4" w:space="0" w:color="000000"/>
-              <w:bottom w:val="single" w:sz="2" w:space="0" w:color="000000"/>
-              <w:right w:val="single" w:sz="2" w:space="0" w:color="000000"/>
-            </w:tcBorders>
-            <w:shd w:val="clear" w:color="auto" w:fill="auto"/>
-            <w:tcMar>
-              <w:top w:w="80" w:type="dxa"/>
-              <w:left w:w="80" w:type="dxa"/>
-              <w:bottom w:w="80" w:type="dxa"/>
-              <w:right w:w="80" w:type="dxa"/>
-            </w:tcMar>
-          </w:tcPr>
-          <w:p>
-            <w:r>
-              <w:t>****schwer zu beantworten :D ****</w:t>
-            </w:r>
-          </w:p>
-        </w:tc>
-      </w:tr>
-      <w:tr>
-        <w:trPr>
-          <w:trHeight w:val="300"/>
-        </w:trPr>
-        <w:tc>
-          <w:tcPr>
-            <w:tcW w:w="2827" w:type="dxa"/>
-            <w:tcBorders>
-              <w:top w:val="single" w:sz="2" w:space="0" w:color="000000"/>
-              <w:left w:val="single" w:sz="2" w:space="0" w:color="000000"/>
-              <w:bottom w:val="single" w:sz="2" w:space="0" w:color="000000"/>
-              <w:right w:val="single" w:sz="4" w:space="0" w:color="000000"/>
-            </w:tcBorders>
-            <w:shd w:val="clear" w:color="auto" w:fill="E2E4E3"/>
-            <w:tcMar>
-              <w:top w:w="80" w:type="dxa"/>
-              <w:left w:w="80" w:type="dxa"/>
-              <w:bottom w:w="80" w:type="dxa"/>
-              <w:right w:w="80" w:type="dxa"/>
-            </w:tcMar>
-          </w:tcPr>
-          <w:p>
-            <w:pPr>
-              <w:pStyle w:val="Tabellenstil1"/>
-            </w:pPr>
-            <w:r>
-              <w:t>Wachstumsprognosen</w:t>
-            </w:r>
-          </w:p>
-        </w:tc>
-        <w:tc>
-          <w:tcPr>
-            <w:tcW w:w="6805" w:type="dxa"/>
-            <w:tcBorders>
-              <w:top w:val="single" w:sz="2" w:space="0" w:color="000000"/>
-              <w:left w:val="single" w:sz="4" w:space="0" w:color="000000"/>
-              <w:bottom w:val="single" w:sz="2" w:space="0" w:color="000000"/>
-              <w:right w:val="single" w:sz="2" w:space="0" w:color="000000"/>
-            </w:tcBorders>
-            <w:shd w:val="clear" w:color="auto" w:fill="FEFEFE"/>
-            <w:tcMar>
-              <w:top w:w="80" w:type="dxa"/>
-              <w:left w:w="80" w:type="dxa"/>
-              <w:bottom w:w="80" w:type="dxa"/>
-              <w:right w:w="80" w:type="dxa"/>
-            </w:tcMar>
-          </w:tcPr>
-          <w:p>
-            <w:pPr>
-              <w:tabs>
-                <w:tab w:val="left" w:pos="2241"/>
-              </w:tabs>
-            </w:pPr>
-            <w:r>
-              <w:t>****schwer zu beantworten :D ****</w:t>
-            </w:r>
-          </w:p>
-        </w:tc>
-      </w:tr>
-      <w:tr>
-        <w:trPr>
-          <w:trHeight w:val="489"/>
-        </w:trPr>
-        <w:tc>
-          <w:tcPr>
-            <w:tcW w:w="2827" w:type="dxa"/>
-            <w:tcBorders>
-              <w:top w:val="single" w:sz="2" w:space="0" w:color="000000"/>
-              <w:left w:val="single" w:sz="2" w:space="0" w:color="000000"/>
-              <w:bottom w:val="single" w:sz="2" w:space="0" w:color="000000"/>
-              <w:right w:val="single" w:sz="4" w:space="0" w:color="000000"/>
-            </w:tcBorders>
-            <w:shd w:val="clear" w:color="auto" w:fill="E2E4E3"/>
-            <w:tcMar>
-              <w:top w:w="80" w:type="dxa"/>
-              <w:left w:w="80" w:type="dxa"/>
-              <w:bottom w:w="80" w:type="dxa"/>
-              <w:right w:w="80" w:type="dxa"/>
-            </w:tcMar>
-          </w:tcPr>
-          <w:p>
-            <w:pPr>
-              <w:pStyle w:val="Tabellenstil1"/>
-            </w:pPr>
-            <w:r>
-              <w:t>Unternehmen besteht seit…</w:t>
-            </w:r>
-          </w:p>
-        </w:tc>
-        <w:tc>
-          <w:tcPr>
-            <w:tcW w:w="6805" w:type="dxa"/>
-            <w:tcBorders>
-              <w:top w:val="single" w:sz="2" w:space="0" w:color="000000"/>
-              <w:left w:val="single" w:sz="4" w:space="0" w:color="000000"/>
-              <w:bottom w:val="single" w:sz="2" w:space="0" w:color="000000"/>
-              <w:right w:val="single" w:sz="2" w:space="0" w:color="000000"/>
-            </w:tcBorders>
-            <w:shd w:val="clear" w:color="auto" w:fill="auto"/>
-            <w:tcMar>
-              <w:top w:w="80" w:type="dxa"/>
-              <w:left w:w="80" w:type="dxa"/>
-              <w:bottom w:w="80" w:type="dxa"/>
-              <w:right w:w="80" w:type="dxa"/>
-            </w:tcMar>
-          </w:tcPr>
-          <w:p>
-            <w:r>
-              <w:t>****schwer zu beantworten :D ****</w:t>
-            </w:r>
-          </w:p>
-        </w:tc>
-      </w:tr>
-      <w:tr>
-        <w:trPr>
-          <w:trHeight w:val="300"/>
-        </w:trPr>
-        <w:tc>
-          <w:tcPr>
-            <w:tcW w:w="2827" w:type="dxa"/>
-            <w:tcBorders>
-              <w:top w:val="single" w:sz="2" w:space="0" w:color="000000"/>
-              <w:left w:val="single" w:sz="2" w:space="0" w:color="000000"/>
-              <w:bottom w:val="single" w:sz="2" w:space="0" w:color="000000"/>
-              <w:right w:val="single" w:sz="4" w:space="0" w:color="000000"/>
-            </w:tcBorders>
-            <w:shd w:val="clear" w:color="auto" w:fill="E2E4E3"/>
-            <w:tcMar>
-              <w:top w:w="80" w:type="dxa"/>
-              <w:left w:w="80" w:type="dxa"/>
-              <w:bottom w:w="80" w:type="dxa"/>
-              <w:right w:w="80" w:type="dxa"/>
-            </w:tcMar>
-          </w:tcPr>
-          <w:p>
-            <w:pPr>
-              <w:pStyle w:val="Tabellenstil1"/>
-            </w:pPr>
-            <w:r>
-              <w:rPr>
-                <w:lang w:val="it-IT"/>
-              </w:rPr>
-              <w:t>Branche</w:t>
-            </w:r>
-          </w:p>
-        </w:tc>
-        <w:tc>
-          <w:tcPr>
-            <w:tcW w:w="6805" w:type="dxa"/>
-            <w:tcBorders>
-              <w:top w:val="single" w:sz="2" w:space="0" w:color="000000"/>
-              <w:left w:val="single" w:sz="4" w:space="0" w:color="000000"/>
-              <w:bottom w:val="single" w:sz="2" w:space="0" w:color="000000"/>
-              <w:right w:val="single" w:sz="2" w:space="0" w:color="000000"/>
-            </w:tcBorders>
-            <w:shd w:val="clear" w:color="auto" w:fill="FEFEFE"/>
-            <w:tcMar>
-              <w:top w:w="80" w:type="dxa"/>
-              <w:left w:w="80" w:type="dxa"/>
-              <w:bottom w:w="80" w:type="dxa"/>
-              <w:right w:w="80" w:type="dxa"/>
-            </w:tcMar>
-          </w:tcPr>
-          <w:p>
-            <w:r>
-              <w:t>****schwer zu beantworten :D ****</w:t>
-            </w:r>
-          </w:p>
-        </w:tc>
-      </w:tr>
-      <w:tr>
-        <w:trPr>
-          <w:trHeight w:val="489"/>
-        </w:trPr>
-        <w:tc>
-          <w:tcPr>
-            <w:tcW w:w="2827" w:type="dxa"/>
-            <w:tcBorders>
-              <w:top w:val="single" w:sz="2" w:space="0" w:color="000000"/>
-              <w:left w:val="single" w:sz="2" w:space="0" w:color="000000"/>
-              <w:bottom w:val="single" w:sz="2" w:space="0" w:color="000000"/>
-              <w:right w:val="single" w:sz="4" w:space="0" w:color="000000"/>
-            </w:tcBorders>
-            <w:shd w:val="clear" w:color="auto" w:fill="E2E4E3"/>
-            <w:tcMar>
-              <w:top w:w="80" w:type="dxa"/>
-              <w:left w:w="80" w:type="dxa"/>
-              <w:bottom w:w="80" w:type="dxa"/>
-              <w:right w:w="80" w:type="dxa"/>
-            </w:tcMar>
-          </w:tcPr>
-          <w:p>
-            <w:pPr>
-              <w:pStyle w:val="Tabellenstil1"/>
-            </w:pPr>
-            <w:r>
-              <w:t>Beschreibung der Produkte und Leistungen</w:t>
-            </w:r>
-          </w:p>
-        </w:tc>
-        <w:tc>
-          <w:tcPr>
-            <w:tcW w:w="6805" w:type="dxa"/>
-            <w:tcBorders>
-              <w:top w:val="single" w:sz="2" w:space="0" w:color="000000"/>
-              <w:left w:val="single" w:sz="4" w:space="0" w:color="000000"/>
-              <w:bottom w:val="single" w:sz="2" w:space="0" w:color="000000"/>
-              <w:right w:val="single" w:sz="2" w:space="0" w:color="000000"/>
-            </w:tcBorders>
-            <w:shd w:val="clear" w:color="auto" w:fill="auto"/>
-            <w:tcMar>
-              <w:top w:w="80" w:type="dxa"/>
-              <w:left w:w="80" w:type="dxa"/>
-              <w:bottom w:w="80" w:type="dxa"/>
-              <w:right w:w="80" w:type="dxa"/>
-            </w:tcMar>
-          </w:tcPr>
-          <w:p>
-            <w:r>
-              <w:t>****schwer zu beantworten :D ****</w:t>
-            </w:r>
-          </w:p>
-        </w:tc>
-      </w:tr>
-      <w:tr>
-        <w:trPr>
-          <w:trHeight w:val="23"/>
-        </w:trPr>
-        <w:tc>
-          <w:tcPr>
-            <w:tcW w:w="2827" w:type="dxa"/>
-            <w:tcBorders>
-              <w:top w:val="single" w:sz="2" w:space="0" w:color="000000"/>
-              <w:left w:val="single" w:sz="2" w:space="0" w:color="000000"/>
-              <w:bottom w:val="single" w:sz="2" w:space="0" w:color="000000"/>
-              <w:right w:val="single" w:sz="4" w:space="0" w:color="000000"/>
-            </w:tcBorders>
-            <w:shd w:val="clear" w:color="auto" w:fill="E2E4E3"/>
-            <w:tcMar>
-              <w:top w:w="80" w:type="dxa"/>
-              <w:left w:w="80" w:type="dxa"/>
-              <w:bottom w:w="80" w:type="dxa"/>
-              <w:right w:w="80" w:type="dxa"/>
-            </w:tcMar>
-          </w:tcPr>
-          <w:p>
-            <w:pPr>
-              <w:pStyle w:val="Tabellenstil1"/>
-            </w:pPr>
-            <w:r>
-              <w:t>Organigramm Unternehmen</w:t>
-            </w:r>
-          </w:p>
-        </w:tc>
-        <w:tc>
-          <w:tcPr>
-            <w:tcW w:w="6805" w:type="dxa"/>
-            <w:tcBorders>
-              <w:top w:val="single" w:sz="2" w:space="0" w:color="000000"/>
-              <w:left w:val="single" w:sz="4" w:space="0" w:color="000000"/>
-              <w:bottom w:val="single" w:sz="2" w:space="0" w:color="000000"/>
-              <w:right w:val="single" w:sz="2" w:space="0" w:color="000000"/>
-            </w:tcBorders>
-            <w:shd w:val="clear" w:color="auto" w:fill="FEFEFE"/>
-            <w:tcMar>
-              <w:top w:w="80" w:type="dxa"/>
-              <w:left w:w="80" w:type="dxa"/>
-              <w:bottom w:w="80" w:type="dxa"/>
-              <w:right w:w="80" w:type="dxa"/>
-            </w:tcMar>
-          </w:tcPr>
-          <w:p>
-            <w:r>
-              <w:t>****schwer zu beantworten :D ****</w:t>
-            </w:r>
-          </w:p>
-        </w:tc>
-      </w:tr>
-    </w:tbl>
-    <w:p>
-      <w:pPr>
-        <w:pStyle w:val="TextA"/>
-        <w:widowControl w:val="0"/>
-        <w:ind w:left="216" w:hanging="216"/>
-        <w:rPr>
-          <w:b/>
-          <w:bCs/>
-        </w:rPr>
-      </w:pPr>
-    </w:p>
-    <w:p>
-      <w:pPr>
-        <w:pStyle w:val="TextA"/>
-        <w:widowControl w:val="0"/>
-        <w:ind w:left="108" w:hanging="108"/>
-        <w:rPr>
-          <w:b/>
-          <w:bCs/>
-        </w:rPr>
-      </w:pPr>
-    </w:p>
-    <w:p>
-      <w:pPr>
-        <w:pStyle w:val="TextA"/>
-        <w:rPr>
-          <w:b/>
-          <w:bCs/>
-        </w:rPr>
-      </w:pPr>
+      <w:bookmarkStart w:id="0" w:name="_GoBack"/>
+      <w:bookmarkEnd w:id="0"/>
     </w:p>
     <w:p>
       <w:pPr>
@@ -1112,14 +634,7 @@
         <w:rPr>
           <w:bCs/>
         </w:rPr>
-        <w:t xml:space="preserve">ler oder bisherige Nichtwähler angesprochen werden. Darüber hinaus erlangt das Unternehmen ein besseres </w:t>
-      </w:r>
-      <w:r>
-        <w:rPr>
-          <w:bCs/>
-        </w:rPr>
-        <w:lastRenderedPageBreak/>
-        <w:t>Image im Sinne der Umweltfreundlichkeit, da der Papierverbrauch und der Versand bei vielen Zuhausewä</w:t>
+        <w:t>ler oder bisherige Nichtwähler angesprochen werden. Darüber hinaus erlangt das Unternehmen ein besseres Image im Sinne der Umweltfreundlichkeit, da der Papierverbrauch und der Versand bei vielen Zuhausewä</w:t>
       </w:r>
       <w:r>
         <w:rPr>
@@ -1463,6 +978,7 @@
               <w:pStyle w:val="Tabellenstil1"/>
             </w:pPr>
             <w:r>
+              <w:lastRenderedPageBreak/>
               <w:t>Netzwerke</w:t>
             </w:r>
           </w:p>
@@ -1837,8 +1353,6 @@
             <w:r>
               <w:t>Vorhandene Daten</w:t>
             </w:r>
-            <w:bookmarkStart w:id="0" w:name="_GoBack"/>
-            <w:bookmarkEnd w:id="0"/>
           </w:p>
         </w:tc>
         <w:tc>
@@ -2179,7 +1693,7 @@
         <w:rFonts w:hint="eastAsia"/>
         <w:noProof/>
       </w:rPr>
-      <w:t>2</w:t>
+      <w:t>1</w:t>
     </w:r>
     <w:r>
       <w:fldChar w:fldCharType="end"/>
@@ -2187,15 +1701,28 @@
     <w:r>
       <w:t xml:space="preserve"> von </w:t>
     </w:r>
-    <w:fldSimple w:instr=" NUMPAGES ">
-      <w:r>
-        <w:rPr>
-          <w:rFonts w:hint="eastAsia"/>
-          <w:noProof/>
-        </w:rPr>
-        <w:t>2</w:t>
-      </w:r>
-    </w:fldSimple>
+    <w:r>
+      <w:fldChar w:fldCharType="begin"/>
+    </w:r>
+    <w:r>
+      <w:instrText xml:space="preserve"> NUMPAGES </w:instrText>
+    </w:r>
+    <w:r>
+      <w:fldChar w:fldCharType="separate"/>
+    </w:r>
+    <w:r>
+      <w:rPr>
+        <w:rFonts w:hint="eastAsia"/>
+        <w:noProof/>
+      </w:rPr>
+      <w:t>2</w:t>
+    </w:r>
+    <w:r>
+      <w:rPr>
+        <w:noProof/>
+      </w:rPr>
+      <w:fldChar w:fldCharType="end"/>
+    </w:r>
   </w:p>
 </w:ftr>
 </file>
@@ -2260,10 +1787,10 @@
               <wp:positionV relativeFrom="topMargin">
                 <wp:posOffset>381000</wp:posOffset>
               </wp:positionV>
-              <wp:extent cx="477078" cy="222637"/>
+              <wp:extent cx="474453" cy="224287"/>
               <wp:effectExtent l="0" t="0" r="1270" b="0"/>
               <wp:wrapNone/>
-              <wp:docPr id="3" name="novaPathWDBox_1_0"/>
+              <wp:docPr id="2" name="novaPathWDBox_1_0"/>
               <wp:cNvGraphicFramePr/>
               <a:graphic xmlns:a="http://schemas.openxmlformats.org/drawingml/2006/main">
                 <a:graphicData uri="http://schemas.microsoft.com/office/word/2010/wordprocessingShape">
@@ -2272,7 +1799,7 @@
                     <wps:spPr>
                       <a:xfrm>
                         <a:off x="0" y="0"/>
-                        <a:ext cx="477078" cy="222637"/>
+                        <a:ext cx="474453" cy="224287"/>
                       </a:xfrm>
                       <a:prstGeom prst="rect">
                         <a:avLst/>
@@ -2346,7 +1873,7 @@
               <v:stroke joinstyle="miter"/>
               <v:path gradientshapeok="t" o:connecttype="rect"/>
             </v:shapetype>
-            <v:shape id="novaPathWDBox_1_0" o:spid="_x0000_s1026" type="#_x0000_t202" style="position:absolute;margin-left:30pt;margin-top:30pt;width:37.55pt;height:17.55pt;z-index:251659264;visibility:visible;mso-wrap-style:none;mso-wrap-distance-left:9pt;mso-wrap-distance-top:0;mso-wrap-distance-right:9pt;mso-wrap-distance-bottom:0;mso-position-horizontal:absolute;mso-position-horizontal-relative:left-margin-area;mso-position-vertical:absolute;mso-position-vertical-relative:top-margin-area;v-text-anchor:top" o:gfxdata="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" o:allowincell="f" filled="f" stroked="f" strokeweight=".5pt">
+            <v:shape id="novaPathWDBox_1_0" o:spid="_x0000_s1026" type="#_x0000_t202" style="position:absolute;margin-left:30pt;margin-top:30pt;width:37.35pt;height:17.65pt;z-index:251659264;visibility:visible;mso-wrap-style:none;mso-wrap-distance-left:9pt;mso-wrap-distance-top:0;mso-wrap-distance-right:9pt;mso-wrap-distance-bottom:0;mso-position-horizontal:absolute;mso-position-horizontal-relative:left-margin-area;mso-position-vertical:absolute;mso-position-vertical-relative:top-margin-area;v-text-anchor:top" o:gfxdata="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" o:allowincell="f" filled="f" stroked="f" strokeweight=".5pt">
               <v:fill o:detectmouseclick="t"/>
               <v:textbox style="mso-fit-shape-to-text:t" inset="4pt,4pt,4pt,4pt">
                 <w:txbxContent>
@@ -4407,11 +3934,11 @@
 </file>
 
 <file path=customXml/item1.xml><?xml version="1.0" encoding="utf-8"?>
-<nXeGKudETKPeaCNGFh5i2aVdoOsLYjULCdH7T707tDyRRmguot4fEcJ2iD6f9>dQpqqXAPtbNGVp7VWDoaNw==</nXeGKudETKPeaCNGFh5i2aVdoOsLYjULCdH7T707tDyRRmguot4fEcJ2iD6f9>
+<NovaPath_docOwner>Z103658</NovaPath_docOwner>
 </file>
 
 <file path=customXml/item10.xml><?xml version="1.0" encoding="utf-8"?>
-<nXeGKudETKPeaCNGFh5iTSI5UodjD94nh7U7VklxY>M3irKngQyB8/T2LPZGI44TQAQ5a1YCeq0FQzSwnS2MJsWsTsHTB6B6NCPn+UpAIIYMGhrJDxGStHA1TOD1LEBQ==</nXeGKudETKPeaCNGFh5iTSI5UodjD94nh7U7VklxY>
+<nXeGKudETKPeaCNGFh5iTSI5UodjD94nh7U7VklxY>hLhkiZHsh4Kr1taLZ6bePiNg2tF+d1JUuSVY6+q9XoHkiDYUtV/7XEP7SdMI04sDR6c4XChJcHaODMdfDpD/8w==</nXeGKudETKPeaCNGFh5iTSI5UodjD94nh7U7VklxY>
 </file>
 
 <file path=customXml/item11.xml><?xml version="1.0" encoding="utf-8"?>
@@ -4439,11 +3966,11 @@
 </file>
 
 <file path=customXml/item17.xml><?xml version="1.0" encoding="utf-8"?>
-<NovaPath_docIDOld>02D9ONPAKWD0IPOK8M0COARIUG</NovaPath_docIDOld>
+<NovaPath_docIDOld>UXVCJNREVZ6OWFD6OC8C2PNUUM</NovaPath_docIDOld>
 </file>
 
 <file path=customXml/item18.xml><?xml version="1.0" encoding="utf-8"?>
-<nXeGKudETKPeaCNGFh5i5JKJLOqxkMZWB6LsYfMaI9RtbpE1WkCpXazESWus5B>q3+KQQzz5DFJznGFX+Y1Fhdi+TQuEqA6nhhw1EfXaEEiBOb/c+4em6pulT/DybIBie1IXJi+yulYgkzN2XVM8g==</nXeGKudETKPeaCNGFh5i5JKJLOqxkMZWB6LsYfMaI9RtbpE1WkCpXazESWus5B>
+<nXeGKudETKPeaCNGFh5i5JKJLOqxkMZWB6LsYfMaI9RtbpE1WkCpXazESWus5B>JYXiMi9OUAvZNsbQDaPhHG3eJjPu9hsIEoMXfENLnMp96wBGRuWYaUvG+HSBwIfZHiLjHKnExG3lSKQuDY+r1g==</nXeGKudETKPeaCNGFh5i5JKJLOqxkMZWB6LsYfMaI9RtbpE1WkCpXazESWus5B>
 </file>
 
 <file path=customXml/item19.xml><?xml version="1.0" encoding="utf-8"?>
@@ -4451,7 +3978,7 @@
 </file>
 
 <file path=customXml/item2.xml><?xml version="1.0" encoding="utf-8"?>
-<NovaPath_docOwner>Z103658</NovaPath_docOwner>
+<nXeGKudETKPeaCNGFh5i2aVdoOsLYjULCdH7T707tDyRRmguot4fEcJ2iD6f9>dQpqqXAPtbNGVp7VWDoaNw==</nXeGKudETKPeaCNGFh5i2aVdoOsLYjULCdH7T707tDyRRmguot4fEcJ2iD6f9>
 </file>
 
 <file path=customXml/item20.xml><?xml version="1.0" encoding="utf-8"?>
@@ -4483,185 +4010,185 @@
 </file>
 
 <file path=customXml/item3.xml><?xml version="1.0" encoding="utf-8"?>
-<NovaPath_DocInfoFromAfterSave>False</NovaPath_DocInfoFromAfterSave>
+<NovaPath_DocInfoFromAfterSave>True</NovaPath_DocInfoFromAfterSave>
 </file>
 
 <file path=customXml/item4.xml><?xml version="1.0" encoding="utf-8"?>
-<nXeGKudETKPeaCNGFh5iy53cs4YTjZQd4Re9Stbph13fJwq3N1dxRUwfkxNCzGbktJIbKf2q8mQyY814Q>GoBUcRQBOiWNv9cnqy33XA==</nXeGKudETKPeaCNGFh5iy53cs4YTjZQd4Re9Stbph13fJwq3N1dxRUwfkxNCzGbktJIbKf2q8mQyY814Q>
+<nXeGKudETKPeaCNGFh5iy53cs4YTjZQd4Re9Stbph13fJwq3N1dxRUwfkxNCzGbktJIbKf2q8mQyY814Q>otRpIIeRwLhaEEzuCOJU4w==</nXeGKudETKPeaCNGFh5iy53cs4YTjZQd4Re9Stbph13fJwq3N1dxRUwfkxNCzGbktJIbKf2q8mQyY814Q>
 </file>
 
 <file path=customXml/item5.xml><?xml version="1.0" encoding="utf-8"?>
-<NovaPath_docPath>C:\Users\Z103658\Desktop</NovaPath_docPath>
+<NovaPath_docPath>C:\Users\Z103658\AppData\Local\Microsoft\Windows\Temporary Internet Files\Content.IE5\REYED1IB</NovaPath_docPath>
 </file>
 
 <file path=customXml/item6.xml><?xml version="1.0" encoding="utf-8"?>
-<nXeGKudETKPeaCNGFh5i0BGlH9ci87cLWvMx3DlPzuAPh2gY9s703zKUS7uW>mZ4rtFSXbzk2Ux9ca9oo0515x8E6HnHU7TB3qO70jy5/chfj+5/Pu5CBlog1cj+V8mTDMUwk03XKQNGmHtVPJA==</nXeGKudETKPeaCNGFh5i0BGlH9ci87cLWvMx3DlPzuAPh2gY9s703zKUS7uW>
+<nXeGKudETKPeaCNGFh5i0BGlH9ci87cLWvMx3DlPzuAPh2gY9s703zKUS7uW>mZ4rtFSXbzk2Ux9ca9oo0515x8E6HnHU7TB3qO70jy4YDfGfvToEDHKD3OCxKim4orhUgEVoHQKLTmQsy4dPuheoFtflWI0Nw0k2Se5/Pav4yDa9UM4gqsogqeSl4LARNNvTiKUhRktxex1rQyeSJwYZ7gpHXDCzFMb19R/lE+bvCgGZrLgjYmnPb8nMLnqq35zZTK17GO31GJINzOO+pjk85IN+P58ZiAJa4SzWm13P4TITTqyfRRiwsGxfP6XZ</nXeGKudETKPeaCNGFh5i0BGlH9ci87cLWvMx3DlPzuAPh2gY9s703zKUS7uW>
 </file>
 
 <file path=customXml/item7.xml><?xml version="1.0" encoding="utf-8"?>
-<NovaPath_docName>C:\Users\Z103658\Desktop\L_Umfeld des Kunden.docx</NovaPath_docName>
+<NovaPath_docName>C:\Users\Z103658\AppData\Local\Microsoft\Windows\Temporary Internet Files\Content.IE5\REYED1IB\L_Umfeld des Kunden.docx</NovaPath_docName>
 </file>
 
 <file path=customXml/item8.xml><?xml version="1.0" encoding="utf-8"?>
-<nXeGKudETKPeaCNGFh5i7cKyawAjgyQn9gyiebCxx1jD9eHXSWW9Lib2F1j9>mZ4rtFSXbzk2Ux9ca9oo0515x8E6HnHU7TB3qO70jy5/chfj+5/Pu5CBlog1cj+VMoPVVV+mwbYZaMOofCaV7TA19xU+ST+4beCWGkhhZRTHM+jvV3NPiqE8YmXa9xpOgz2BZUWK4As2JOZ7CQUjag==</nXeGKudETKPeaCNGFh5i7cKyawAjgyQn9gyiebCxx1jD9eHXSWW9Lib2F1j9>
+<nXeGKudETKPeaCNGFh5i7cKyawAjgyQn9gyiebCxx1jD9eHXSWW9Lib2F1j9>mZ4rtFSXbzk2Ux9ca9oo0515x8E6HnHU7TB3qO70jy4YDfGfvToEDHKD3OCxKim4orhUgEVoHQKLTmQsy4dPuheoFtflWI0Nw0k2Se5/Pav4yDa9UM4gqsogqeSl4LARNNvTiKUhRktxex1rQyeSJwYZ7gpHXDCzFMb19R/lE+bvCgGZrLgjYmnPb8nMLnqq35zZTK17GO31GJINzOO+pjk85IN+P58ZiAJa4SzWm124DyU/gB3cMmFXnc5Zu7f04Y4Fod7YEMv85L/z8fumiS7b6MRgHqW7p3uGWyz7hdyrqLEttq4xsbxwIQAr3f/g</nXeGKudETKPeaCNGFh5i7cKyawAjgyQn9gyiebCxx1jD9eHXSWW9Lib2F1j9>
 </file>
 
 <file path=customXml/item9.xml><?xml version="1.0" encoding="utf-8"?>
-<NovaPath_docID>7NK82T27NS4S4BGF64842TQOLO</NovaPath_docID>
+<NovaPath_docID>69Z0K739QVEQ2NAYD8ALZQSUPH</NovaPath_docID>
 </file>
 
 <file path=customXml/itemProps1.xml><?xml version="1.0" encoding="utf-8"?>
+<ds:datastoreItem xmlns:ds="http://schemas.openxmlformats.org/officeDocument/2006/customXml" ds:itemID="{23E95097-B870-43B7-B422-0C9967A3C3D5}">
+  <ds:schemaRefs/>
+</ds:datastoreItem>
+</file>
+
+<file path=customXml/itemProps10.xml><?xml version="1.0" encoding="utf-8"?>
+<ds:datastoreItem xmlns:ds="http://schemas.openxmlformats.org/officeDocument/2006/customXml" ds:itemID="{BD670DD5-4FF1-4794-83F1-F21993F0957E}">
+  <ds:schemaRefs/>
+</ds:datastoreItem>
+</file>
+
+<file path=customXml/itemProps11.xml><?xml version="1.0" encoding="utf-8"?>
+<ds:datastoreItem xmlns:ds="http://schemas.openxmlformats.org/officeDocument/2006/customXml" ds:itemID="{11E75D67-0A59-4A88-B07D-AE46B7985D05}">
+  <ds:schemaRefs/>
+</ds:datastoreItem>
+</file>
+
+<file path=customXml/itemProps12.xml><?xml version="1.0" encoding="utf-8"?>
+<ds:datastoreItem xmlns:ds="http://schemas.openxmlformats.org/officeDocument/2006/customXml" ds:itemID="{5CB3C4E0-F3E2-4552-8179-7E87AB7C048F}">
+  <ds:schemaRefs/>
+</ds:datastoreItem>
+</file>
+
+<file path=customXml/itemProps13.xml><?xml version="1.0" encoding="utf-8"?>
+<ds:datastoreItem xmlns:ds="http://schemas.openxmlformats.org/officeDocument/2006/customXml" ds:itemID="{AA771312-31F0-4E8F-8606-865F483EC481}">
+  <ds:schemaRefs/>
+</ds:datastoreItem>
+</file>
+
+<file path=customXml/itemProps14.xml><?xml version="1.0" encoding="utf-8"?>
+<ds:datastoreItem xmlns:ds="http://schemas.openxmlformats.org/officeDocument/2006/customXml" ds:itemID="{09ECCAF0-693B-4EF0-B85F-0F06C179A68D}">
+  <ds:schemaRefs/>
+</ds:datastoreItem>
+</file>
+
+<file path=customXml/itemProps15.xml><?xml version="1.0" encoding="utf-8"?>
+<ds:datastoreItem xmlns:ds="http://schemas.openxmlformats.org/officeDocument/2006/customXml" ds:itemID="{424C85CA-0EDA-4CA8-A4A3-69AA8FAE1A6A}">
+  <ds:schemaRefs/>
+</ds:datastoreItem>
+</file>
+
+<file path=customXml/itemProps16.xml><?xml version="1.0" encoding="utf-8"?>
+<ds:datastoreItem xmlns:ds="http://schemas.openxmlformats.org/officeDocument/2006/customXml" ds:itemID="{14F43DC9-4808-4A9E-8253-7623C9FE0528}">
+  <ds:schemaRefs/>
+</ds:datastoreItem>
+</file>
+
+<file path=customXml/itemProps17.xml><?xml version="1.0" encoding="utf-8"?>
+<ds:datastoreItem xmlns:ds="http://schemas.openxmlformats.org/officeDocument/2006/customXml" ds:itemID="{2B364206-9BF0-4893-84C7-708BE2273777}">
+  <ds:schemaRefs/>
+</ds:datastoreItem>
+</file>
+
+<file path=customXml/itemProps18.xml><?xml version="1.0" encoding="utf-8"?>
+<ds:datastoreItem xmlns:ds="http://schemas.openxmlformats.org/officeDocument/2006/customXml" ds:itemID="{80D25197-64D4-43AA-821A-1C9BE3700957}">
+  <ds:schemaRefs/>
+</ds:datastoreItem>
+</file>
+
+<file path=customXml/itemProps19.xml><?xml version="1.0" encoding="utf-8"?>
+<ds:datastoreItem xmlns:ds="http://schemas.openxmlformats.org/officeDocument/2006/customXml" ds:itemID="{769A1DE3-59E6-42AB-89EF-F08662399B42}">
+  <ds:schemaRefs/>
+</ds:datastoreItem>
+</file>
+
+<file path=customXml/itemProps2.xml><?xml version="1.0" encoding="utf-8"?>
 <ds:datastoreItem xmlns:ds="http://schemas.openxmlformats.org/officeDocument/2006/customXml" ds:itemID="{C061DDC5-C831-4C9D-A0FB-192A2F1B622C}">
   <ds:schemaRefs/>
 </ds:datastoreItem>
 </file>
 
-<file path=customXml/itemProps10.xml><?xml version="1.0" encoding="utf-8"?>
-<ds:datastoreItem xmlns:ds="http://schemas.openxmlformats.org/officeDocument/2006/customXml" ds:itemID="{6B365FBB-5635-4A07-97CF-D15D846BC244}">
+<file path=customXml/itemProps20.xml><?xml version="1.0" encoding="utf-8"?>
+<ds:datastoreItem xmlns:ds="http://schemas.openxmlformats.org/officeDocument/2006/customXml" ds:itemID="{0325E16A-063C-4D6B-A59A-2258762FD4F2}">
   <ds:schemaRefs/>
 </ds:datastoreItem>
 </file>
 
-<file path=customXml/itemProps11.xml><?xml version="1.0" encoding="utf-8"?>
-<ds:datastoreItem xmlns:ds="http://schemas.openxmlformats.org/officeDocument/2006/customXml" ds:itemID="{3DBEA0DC-0E76-4334-A2CC-A0309C1DB3C1}">
+<file path=customXml/itemProps21.xml><?xml version="1.0" encoding="utf-8"?>
+<ds:datastoreItem xmlns:ds="http://schemas.openxmlformats.org/officeDocument/2006/customXml" ds:itemID="{28176E6F-E3C4-4486-A47A-F64858900A6B}">
   <ds:schemaRefs/>
 </ds:datastoreItem>
 </file>
 
-<file path=customXml/itemProps12.xml><?xml version="1.0" encoding="utf-8"?>
-<ds:datastoreItem xmlns:ds="http://schemas.openxmlformats.org/officeDocument/2006/customXml" ds:itemID="{639C81DB-DA4B-434B-9B57-EB4E29BC91B1}">
+<file path=customXml/itemProps22.xml><?xml version="1.0" encoding="utf-8"?>
+<ds:datastoreItem xmlns:ds="http://schemas.openxmlformats.org/officeDocument/2006/customXml" ds:itemID="{3E79737D-47A9-498E-AB1B-A3C8216A4FDD}">
   <ds:schemaRefs/>
 </ds:datastoreItem>
 </file>
 
-<file path=customXml/itemProps13.xml><?xml version="1.0" encoding="utf-8"?>
-<ds:datastoreItem xmlns:ds="http://schemas.openxmlformats.org/officeDocument/2006/customXml" ds:itemID="{6C8C9549-586C-4EA1-938E-82C57CD6C53C}">
+<file path=customXml/itemProps23.xml><?xml version="1.0" encoding="utf-8"?>
+<ds:datastoreItem xmlns:ds="http://schemas.openxmlformats.org/officeDocument/2006/customXml" ds:itemID="{94008AF2-0FE8-44AE-81D4-C5788D170DCC}">
   <ds:schemaRefs/>
 </ds:datastoreItem>
 </file>
 
-<file path=customXml/itemProps14.xml><?xml version="1.0" encoding="utf-8"?>
-<ds:datastoreItem xmlns:ds="http://schemas.openxmlformats.org/officeDocument/2006/customXml" ds:itemID="{F195630C-7690-4A0B-B29D-DEEA84B8B789}">
+<file path=customXml/itemProps24.xml><?xml version="1.0" encoding="utf-8"?>
+<ds:datastoreItem xmlns:ds="http://schemas.openxmlformats.org/officeDocument/2006/customXml" ds:itemID="{D4482E17-C724-4184-9FED-7DC71D994DE3}">
   <ds:schemaRefs/>
 </ds:datastoreItem>
 </file>
 
-<file path=customXml/itemProps15.xml><?xml version="1.0" encoding="utf-8"?>
-<ds:datastoreItem xmlns:ds="http://schemas.openxmlformats.org/officeDocument/2006/customXml" ds:itemID="{FED0A293-C245-4A4A-9F4D-022F6C0108FE}">
+<file path=customXml/itemProps25.xml><?xml version="1.0" encoding="utf-8"?>
+<ds:datastoreItem xmlns:ds="http://schemas.openxmlformats.org/officeDocument/2006/customXml" ds:itemID="{C3C5CF89-9AB8-460D-943C-83794E5E8C9F}">
   <ds:schemaRefs/>
 </ds:datastoreItem>
 </file>
 
-<file path=customXml/itemProps16.xml><?xml version="1.0" encoding="utf-8"?>
-<ds:datastoreItem xmlns:ds="http://schemas.openxmlformats.org/officeDocument/2006/customXml" ds:itemID="{39FF0162-8577-4957-9556-24729BCDBEDF}">
+<file path=customXml/itemProps26.xml><?xml version="1.0" encoding="utf-8"?>
+<ds:datastoreItem xmlns:ds="http://schemas.openxmlformats.org/officeDocument/2006/customXml" ds:itemID="{ABFCF2F9-E529-4AE0-A5A9-749521F8CE8A}">
   <ds:schemaRefs/>
 </ds:datastoreItem>
 </file>
 
-<file path=customXml/itemProps17.xml><?xml version="1.0" encoding="utf-8"?>
-<ds:datastoreItem xmlns:ds="http://schemas.openxmlformats.org/officeDocument/2006/customXml" ds:itemID="{89BEBF2C-B882-4B90-AB6E-B87251F6EE54}">
+<file path=customXml/itemProps3.xml><?xml version="1.0" encoding="utf-8"?>
+<ds:datastoreItem xmlns:ds="http://schemas.openxmlformats.org/officeDocument/2006/customXml" ds:itemID="{4087BED8-9923-4F38-9B64-05385359B6F5}">
   <ds:schemaRefs/>
 </ds:datastoreItem>
 </file>
 
-<file path=customXml/itemProps18.xml><?xml version="1.0" encoding="utf-8"?>
-<ds:datastoreItem xmlns:ds="http://schemas.openxmlformats.org/officeDocument/2006/customXml" ds:itemID="{EEE584E7-069E-4E35-A1E4-B0FD52E9CC98}">
+<file path=customXml/itemProps4.xml><?xml version="1.0" encoding="utf-8"?>
+<ds:datastoreItem xmlns:ds="http://schemas.openxmlformats.org/officeDocument/2006/customXml" ds:itemID="{7B49CCAA-1A03-45E9-9A2B-F58E65B1CCA6}">
   <ds:schemaRefs/>
 </ds:datastoreItem>
 </file>
 
-<file path=customXml/itemProps19.xml><?xml version="1.0" encoding="utf-8"?>
-<ds:datastoreItem xmlns:ds="http://schemas.openxmlformats.org/officeDocument/2006/customXml" ds:itemID="{A898C74A-4522-44F2-A861-5E59EC756515}">
+<file path=customXml/itemProps5.xml><?xml version="1.0" encoding="utf-8"?>
+<ds:datastoreItem xmlns:ds="http://schemas.openxmlformats.org/officeDocument/2006/customXml" ds:itemID="{AA3E2CB9-3B08-4801-A473-260319C4BEB1}">
   <ds:schemaRefs/>
 </ds:datastoreItem>
 </file>
 
-<file path=customXml/itemProps2.xml><?xml version="1.0" encoding="utf-8"?>
-<ds:datastoreItem xmlns:ds="http://schemas.openxmlformats.org/officeDocument/2006/customXml" ds:itemID="{23E95097-B870-43B7-B422-0C9967A3C3D5}">
+<file path=customXml/itemProps6.xml><?xml version="1.0" encoding="utf-8"?>
+<ds:datastoreItem xmlns:ds="http://schemas.openxmlformats.org/officeDocument/2006/customXml" ds:itemID="{AB822836-1B1A-4A9F-97E8-512A24B9D9C1}">
   <ds:schemaRefs/>
 </ds:datastoreItem>
 </file>
 
-<file path=customXml/itemProps20.xml><?xml version="1.0" encoding="utf-8"?>
-<ds:datastoreItem xmlns:ds="http://schemas.openxmlformats.org/officeDocument/2006/customXml" ds:itemID="{4E9DBE29-4915-4F3D-91B3-3A9D3271A119}">
+<file path=customXml/itemProps7.xml><?xml version="1.0" encoding="utf-8"?>
+<ds:datastoreItem xmlns:ds="http://schemas.openxmlformats.org/officeDocument/2006/customXml" ds:itemID="{F1889BE1-8FC4-4C8F-8C1C-48AFE8A0819C}">
   <ds:schemaRefs/>
 </ds:datastoreItem>
 </file>
 
-<file path=customXml/itemProps21.xml><?xml version="1.0" encoding="utf-8"?>
-<ds:datastoreItem xmlns:ds="http://schemas.openxmlformats.org/officeDocument/2006/customXml" ds:itemID="{D590459C-410E-4C2E-8BFC-E67C6248CFC7}">
+<file path=customXml/itemProps8.xml><?xml version="1.0" encoding="utf-8"?>
+<ds:datastoreItem xmlns:ds="http://schemas.openxmlformats.org/officeDocument/2006/customXml" ds:itemID="{0A5D1C98-4BFA-48A1-A049-B2241D488904}">
   <ds:schemaRefs/>
 </ds:datastoreItem>
 </file>
 
-<file path=customXml/itemProps22.xml><?xml version="1.0" encoding="utf-8"?>
-<ds:datastoreItem xmlns:ds="http://schemas.openxmlformats.org/officeDocument/2006/customXml" ds:itemID="{0D291E83-FDAB-4AD0-8EF9-F726BF9491C7}">
-  <ds:schemaRefs/>
-</ds:datastoreItem>
-</file>
-
-<file path=customXml/itemProps23.xml><?xml version="1.0" encoding="utf-8"?>
-<ds:datastoreItem xmlns:ds="http://schemas.openxmlformats.org/officeDocument/2006/customXml" ds:itemID="{1DCC7A5D-F3AF-4957-B678-A902FCC99D39}">
-  <ds:schemaRefs/>
-</ds:datastoreItem>
-</file>
-
-<file path=customXml/itemProps24.xml><?xml version="1.0" encoding="utf-8"?>
-<ds:datastoreItem xmlns:ds="http://schemas.openxmlformats.org/officeDocument/2006/customXml" ds:itemID="{8C452A78-161A-4564-82CD-839F4AA9FDEC}">
-  <ds:schemaRefs/>
-</ds:datastoreItem>
-</file>
-
-<file path=customXml/itemProps25.xml><?xml version="1.0" encoding="utf-8"?>
-<ds:datastoreItem xmlns:ds="http://schemas.openxmlformats.org/officeDocument/2006/customXml" ds:itemID="{D9688E89-9D72-4431-8A38-037FBBB841DF}">
-  <ds:schemaRefs/>
-</ds:datastoreItem>
-</file>
-
-<file path=customXml/itemProps26.xml><?xml version="1.0" encoding="utf-8"?>
-<ds:datastoreItem xmlns:ds="http://schemas.openxmlformats.org/officeDocument/2006/customXml" ds:itemID="{AC6E6E48-428A-432F-83E5-F7AC3AB3B3A8}">
-  <ds:schemaRefs/>
-</ds:datastoreItem>
-</file>
-
-<file path=customXml/itemProps3.xml><?xml version="1.0" encoding="utf-8"?>
-<ds:datastoreItem xmlns:ds="http://schemas.openxmlformats.org/officeDocument/2006/customXml" ds:itemID="{9F4D393F-993B-4C62-81CF-06C39E50A591}">
-  <ds:schemaRefs/>
-</ds:datastoreItem>
-</file>
-
-<file path=customXml/itemProps4.xml><?xml version="1.0" encoding="utf-8"?>
-<ds:datastoreItem xmlns:ds="http://schemas.openxmlformats.org/officeDocument/2006/customXml" ds:itemID="{A1999F05-DE6C-4174-9F9F-567713F58BE8}">
-  <ds:schemaRefs/>
-</ds:datastoreItem>
-</file>
-
-<file path=customXml/itemProps5.xml><?xml version="1.0" encoding="utf-8"?>
-<ds:datastoreItem xmlns:ds="http://schemas.openxmlformats.org/officeDocument/2006/customXml" ds:itemID="{5A3CA2D2-1D30-4E18-B9CD-010E3F1917B1}">
-  <ds:schemaRefs/>
-</ds:datastoreItem>
-</file>
-
-<file path=customXml/itemProps6.xml><?xml version="1.0" encoding="utf-8"?>
-<ds:datastoreItem xmlns:ds="http://schemas.openxmlformats.org/officeDocument/2006/customXml" ds:itemID="{141F728B-FA01-48C3-97C4-03B45FA6FF63}">
-  <ds:schemaRefs/>
-</ds:datastoreItem>
-</file>
-
-<file path=customXml/itemProps7.xml><?xml version="1.0" encoding="utf-8"?>
-<ds:datastoreItem xmlns:ds="http://schemas.openxmlformats.org/officeDocument/2006/customXml" ds:itemID="{1C3A7C16-549B-4328-A89E-3D5C7B767FA7}">
-  <ds:schemaRefs/>
-</ds:datastoreItem>
-</file>
-
-<file path=customXml/itemProps8.xml><?xml version="1.0" encoding="utf-8"?>
-<ds:datastoreItem xmlns:ds="http://schemas.openxmlformats.org/officeDocument/2006/customXml" ds:itemID="{2E3D1F85-83BB-4240-A3DC-49AC928A9277}">
-  <ds:schemaRefs/>
-</ds:datastoreItem>
-</file>
-
 <file path=customXml/itemProps9.xml><?xml version="1.0" encoding="utf-8"?>
-<ds:datastoreItem xmlns:ds="http://schemas.openxmlformats.org/officeDocument/2006/customXml" ds:itemID="{5513EA16-A384-49E3-BB2C-BEE906D43032}">
+<ds:datastoreItem xmlns:ds="http://schemas.openxmlformats.org/officeDocument/2006/customXml" ds:itemID="{CFDE52EE-442E-454F-B6E5-034985EEC1FD}">
   <ds:schemaRefs/>
 </ds:datastoreItem>
 </file>
</xml_diff>